<commit_message>
update file The first application
</commit_message>
<xml_diff>
--- a/Dịch SAMF.docx
+++ b/Dịch SAMF.docx
@@ -1042,7 +1042,7 @@
           <w:u w:val="none"/>
           <w:lang w:val="en-US"/>
         </w:rPr>
-        <w:t>Ảnh 2 cho thấy một ví dụ của RESTful và thông điệp EXP của framework của chúng tôi. Như đã thấy, thông điệp RESTful là những request và response HTTP được dùng để liên lạc giũa PAC và RSF functions. Dữ liệu của chúng định dạng trong cú pháp JSON chứ những thông số quan trọng và trả về kết quả của việc thi hành của PAC như IP bộ điều khiển, MAC của AP và IP. Chức năng RSF giao tiếp với AP bằng việc trao đổi thông điệp EXP. Nói cách khác, RSF hành động như một thông dịch viên giữa PAC và các thành phần trong mặt phẳng dữ liệu. Định dạng của thông điệp EXP được khai báo bởi API SAMF của chúng tôi được miêu tả chi tiết hơn trong phần triển khai</w:t>
+        <w:t>Ảnh 2 cho thấy một ví dụ của RESTful và thông điệp EXP của framework của chúng tôi. Như đã thấy, thông điệp RESTful là những request và response HTTP được dùng để liên lạc giũa PAC và RSF functions. Dữ liệu của chúng định dạng trong cú pháp JSON chứa những thông số quan trọng và trả về kết quả của việc thi hành của PAC như IP bộ điều khiển, MAC của AP và IP. Chức năng RSF giao tiếp với AP bằng việc trao đổi thông điệp EXP. Nói cách khác, RSF hành động như một thông dịch viên giữa PAC và các thành phần trong mặt phẳng dữ liệu. Định dạng của thông điệp EXP được khai báo bởi API SAMF của chúng tôi được miêu tả chi tiết hơn trong phần triển khai</w:t>
       </w:r>
     </w:p>
     <w:p>
@@ -1145,87 +1145,73 @@
           <w:u w:val="none"/>
           <w:lang w:val="en-US"/>
         </w:rPr>
-        <w:t>Tự động cấu hình mỗi subnet (</w:t>
+        <w:t>Tự động cấu hình mỗi subnet (PAC)</w:t>
+      </w:r>
+      <w:r>
+        <w:rPr>
+          <w:rFonts w:hint="default" w:ascii="Times New Roman" w:hAnsi="Times New Roman" w:cs="Times New Roman"/>
+          <w:b w:val="0"/>
+          <w:bCs w:val="0"/>
+          <w:i/>
+          <w:iCs/>
+          <w:sz w:val="21"/>
+          <w:szCs w:val="21"/>
+          <w:u w:val="none"/>
+          <w:lang w:val="en-US"/>
+        </w:rPr>
+        <w:t>:</w:t>
+      </w:r>
+      <w:r>
+        <w:rPr>
+          <w:rFonts w:hint="default" w:ascii="Times New Roman" w:hAnsi="Times New Roman" w:cs="Times New Roman"/>
+          <w:b w:val="0"/>
+          <w:bCs w:val="0"/>
+          <w:i w:val="0"/>
+          <w:iCs w:val="0"/>
+          <w:sz w:val="21"/>
+          <w:szCs w:val="21"/>
+          <w:u w:val="none"/>
+          <w:lang w:val="en-US"/>
+        </w:rPr>
+        <w:t xml:space="preserve"> Chức năng này giải quyết vấn đề triển khai AP thủ công có thể cấu hình một cách tự động AP mới mà không cần cài đặt thủ công. Theo kết quả đạt được, nó không chỉ giảm đáng kể sự cần thiết cho quản trị nhân lực mà còn đảm bảo tính chính xác và cấu hình có hiệu lực cho APs.</w:t>
+      </w:r>
+    </w:p>
+    <w:p>
+      <w:pPr>
+        <w:numPr>
+          <w:ilvl w:val="0"/>
+          <w:numId w:val="0"/>
+        </w:numPr>
+        <w:ind w:firstLine="420" w:firstLineChars="0"/>
+        <w:jc w:val="both"/>
+        <w:rPr>
+          <w:rFonts w:hint="default" w:ascii="Times New Roman" w:hAnsi="Times New Roman" w:cs="Times New Roman"/>
+          <w:b w:val="0"/>
+          <w:bCs w:val="0"/>
+          <w:i w:val="0"/>
+          <w:iCs w:val="0"/>
+          <w:sz w:val="21"/>
+          <w:szCs w:val="21"/>
+          <w:u w:val="none"/>
+          <w:lang w:val="en-US"/>
+        </w:rPr>
+      </w:pPr>
+      <w:r>
+        <w:rPr>
+          <w:rFonts w:hint="default" w:ascii="Times New Roman" w:hAnsi="Times New Roman" w:cs="Times New Roman"/>
+          <w:b w:val="0"/>
+          <w:bCs w:val="0"/>
+          <w:i w:val="0"/>
+          <w:iCs w:val="0"/>
+          <w:sz w:val="21"/>
+          <w:szCs w:val="21"/>
+          <w:u w:val="none"/>
+          <w:lang w:val="en-US"/>
+        </w:rPr>
+        <w:t>Như đã thấy ở hình 1, chúng cần có ít nhất 1 AP đã được cấu hình nâng cao bở người quản trị mạng trong mạng con. AP hành động như một proxy chuyển tiếp yêu cầu và đáp ứng cấu hình từ những AP chưa cấu hình đến controller. Chi tiết hơn, khi một AP tham gia vào mạng con, nó sẽ thực hiện việc quảng bá để tìm xem có AP nào đã cấu hình có thể giúp chuyển tiếp yêu cầu cấu hình của nó đến chức năng PAC. Sau khi PAC nhận được yêu cầu, nó sẽ đáp ứng với cấu hình chính xác được tải từ hệ thống cơ sở dữ liệu. Khi những đáp ứng cấu hình đến AP mới, nó sẽ thực hiện tự cài đặt. Theo đó, AP có thể kết nối đến hệ thống mạng thành công.</w:t>
       </w:r>
       <w:bookmarkStart w:id="0" w:name="_GoBack"/>
       <w:bookmarkEnd w:id="0"/>
-      <w:r>
-        <w:rPr>
-          <w:rFonts w:hint="default" w:ascii="Times New Roman" w:hAnsi="Times New Roman" w:cs="Times New Roman"/>
-          <w:b/>
-          <w:bCs/>
-          <w:i/>
-          <w:iCs/>
-          <w:sz w:val="21"/>
-          <w:szCs w:val="21"/>
-          <w:u w:val="none"/>
-          <w:lang w:val="en-US"/>
-        </w:rPr>
-        <w:t>PAC)</w:t>
-      </w:r>
-      <w:r>
-        <w:rPr>
-          <w:rFonts w:hint="default" w:ascii="Times New Roman" w:hAnsi="Times New Roman" w:cs="Times New Roman"/>
-          <w:b w:val="0"/>
-          <w:bCs w:val="0"/>
-          <w:i/>
-          <w:iCs/>
-          <w:sz w:val="21"/>
-          <w:szCs w:val="21"/>
-          <w:u w:val="none"/>
-          <w:lang w:val="en-US"/>
-        </w:rPr>
-        <w:t>:</w:t>
-      </w:r>
-      <w:r>
-        <w:rPr>
-          <w:rFonts w:hint="default" w:ascii="Times New Roman" w:hAnsi="Times New Roman" w:cs="Times New Roman"/>
-          <w:b w:val="0"/>
-          <w:bCs w:val="0"/>
-          <w:i w:val="0"/>
-          <w:iCs w:val="0"/>
-          <w:sz w:val="21"/>
-          <w:szCs w:val="21"/>
-          <w:u w:val="none"/>
-          <w:lang w:val="en-US"/>
-        </w:rPr>
-        <w:t xml:space="preserve"> Chức năng này giải quyết vấn đề triển khai AP thủ công có thể cấu hình một cách tự động AP mới mà không cần cài đặt thủ công. Theo kết quả đạt được, nó không chỉ giảm đáng kể sự cần thiết cho quản trị nhân lực mà còn đảm bảo tính chính xác và cấu hình có hiệu lực cho APs.</w:t>
-      </w:r>
-    </w:p>
-    <w:p>
-      <w:pPr>
-        <w:numPr>
-          <w:ilvl w:val="0"/>
-          <w:numId w:val="0"/>
-        </w:numPr>
-        <w:ind w:firstLine="420" w:firstLineChars="0"/>
-        <w:jc w:val="both"/>
-        <w:rPr>
-          <w:rFonts w:hint="default" w:ascii="Times New Roman" w:hAnsi="Times New Roman" w:cs="Times New Roman"/>
-          <w:b w:val="0"/>
-          <w:bCs w:val="0"/>
-          <w:i w:val="0"/>
-          <w:iCs w:val="0"/>
-          <w:sz w:val="21"/>
-          <w:szCs w:val="21"/>
-          <w:u w:val="none"/>
-          <w:lang w:val="en-US"/>
-        </w:rPr>
-      </w:pPr>
-      <w:r>
-        <w:rPr>
-          <w:rFonts w:hint="default" w:ascii="Times New Roman" w:hAnsi="Times New Roman" w:cs="Times New Roman"/>
-          <w:b w:val="0"/>
-          <w:bCs w:val="0"/>
-          <w:i w:val="0"/>
-          <w:iCs w:val="0"/>
-          <w:sz w:val="21"/>
-          <w:szCs w:val="21"/>
-          <w:u w:val="none"/>
-          <w:lang w:val="en-US"/>
-        </w:rPr>
-        <w:t>Như đã thấy ở hình 1, chúng cần có ít nhất 1 AP đã được cấu hình nâng cao bở người quản trị mạng trong mạng con. AP hành động như một proxy chuyển tiếp yêu cầu và đáp ứng cấu hình từ những AP chưa cấu hình đến controller. Chi tiết hơn, khi một AP tham gia vào mạng con, nó sẽ thực hiện việc quảng bá để tìm xem có AP nào đã cấu hình có thể giúp chuyển tiếp yêu cầu cấu hình của nó đến chức năng PAC. Sau khi PAC nhận được yêu cầu, nó sẽ đáp ứng với cấu hình chính xác được tải từ hệ thống cơ sở dữ liệu. Khi những đáp ứng cấu hình đến AP mới, nó sẽ thực hiện tự cài đặt. Theo đó, AP có thể kết nối đến hệ thống mạng thành công.</w:t>
-      </w:r>
     </w:p>
     <w:p>
       <w:pPr>

</xml_diff>